<commit_message>
finished writing proposal for Capstone Project
</commit_message>
<xml_diff>
--- a/Capstone_Stage1.docx
+++ b/Capstone_Stage1.docx
@@ -4,399 +4,6 @@
   <w:body>
     <w:p>
       <w:pPr>
-        <w:ind w:left="360"/>
-        <w:rPr>
-          <w:rFonts w:ascii="Times New Roman" w:eastAsia="Times New Roman" w:hAnsi="Times New Roman" w:cs="Times New Roman"/>
-          <w:color w:val="000000"/>
-        </w:rPr>
-      </w:pPr>
-      <w:r>
-        <w:rPr>
-          <w:rFonts w:ascii="Times New Roman" w:eastAsia="Times New Roman" w:hAnsi="Times New Roman" w:cs="Times New Roman"/>
-          <w:color w:val="000000"/>
-        </w:rPr>
-        <w:fldChar w:fldCharType="begin"/>
-      </w:r>
-      <w:r>
-        <w:rPr>
-          <w:rFonts w:ascii="Times New Roman" w:eastAsia="Times New Roman" w:hAnsi="Times New Roman" w:cs="Times New Roman"/>
-          <w:color w:val="000000"/>
-        </w:rPr>
-        <w:instrText xml:space="preserve"> HYPERLINK "https://docs.google.com/document/d/1gKP6RxykeekNk5bYxXIKjEitKDPdxpRyIaa9t50bLSA/edit" \l "heading=h.sm4ra97uwo11" </w:instrText>
-      </w:r>
-      <w:r>
-        <w:rPr>
-          <w:rFonts w:ascii="Times New Roman" w:eastAsia="Times New Roman" w:hAnsi="Times New Roman" w:cs="Times New Roman"/>
-          <w:color w:val="000000"/>
-        </w:rPr>
-        <w:fldChar w:fldCharType="separate"/>
-      </w:r>
-      <w:r>
-        <w:rPr>
-          <w:rFonts w:ascii="Arial" w:eastAsia="Times New Roman" w:hAnsi="Arial" w:cs="Arial"/>
-          <w:color w:val="1155CC"/>
-          <w:sz w:val="22"/>
-          <w:szCs w:val="22"/>
-          <w:u w:val="single"/>
-        </w:rPr>
-        <w:br/>
-        <w:t>Description</w:t>
-      </w:r>
-      <w:r>
-        <w:rPr>
-          <w:rFonts w:ascii="Times New Roman" w:eastAsia="Times New Roman" w:hAnsi="Times New Roman" w:cs="Times New Roman"/>
-          <w:color w:val="000000"/>
-        </w:rPr>
-        <w:fldChar w:fldCharType="end"/>
-      </w:r>
-    </w:p>
-    <w:p>
-      <w:pPr>
-        <w:ind w:left="360"/>
-        <w:rPr>
-          <w:rFonts w:ascii="Times New Roman" w:eastAsia="Times New Roman" w:hAnsi="Times New Roman" w:cs="Times New Roman"/>
-          <w:color w:val="000000"/>
-        </w:rPr>
-      </w:pPr>
-      <w:hyperlink r:id="rId5" w:anchor="heading=h.aws88pzfmqca" w:history="1">
-        <w:r>
-          <w:rPr>
-            <w:rFonts w:ascii="Arial" w:eastAsia="Times New Roman" w:hAnsi="Arial" w:cs="Arial"/>
-            <w:color w:val="1155CC"/>
-            <w:sz w:val="22"/>
-            <w:szCs w:val="22"/>
-            <w:u w:val="single"/>
-          </w:rPr>
-          <w:t>Intended User</w:t>
-        </w:r>
-      </w:hyperlink>
-    </w:p>
-    <w:p>
-      <w:pPr>
-        <w:ind w:left="360"/>
-        <w:rPr>
-          <w:rFonts w:ascii="Times New Roman" w:eastAsia="Times New Roman" w:hAnsi="Times New Roman" w:cs="Times New Roman"/>
-          <w:color w:val="000000"/>
-        </w:rPr>
-      </w:pPr>
-      <w:hyperlink r:id="rId6" w:anchor="heading=h.zheq5430xrpq" w:history="1">
-        <w:r>
-          <w:rPr>
-            <w:rFonts w:ascii="Arial" w:eastAsia="Times New Roman" w:hAnsi="Arial" w:cs="Arial"/>
-            <w:color w:val="1155CC"/>
-            <w:sz w:val="22"/>
-            <w:szCs w:val="22"/>
-            <w:u w:val="single"/>
-          </w:rPr>
-          <w:t>Features</w:t>
-        </w:r>
-      </w:hyperlink>
-    </w:p>
-    <w:p>
-      <w:pPr>
-        <w:ind w:left="360"/>
-        <w:rPr>
-          <w:rFonts w:ascii="Times New Roman" w:eastAsia="Times New Roman" w:hAnsi="Times New Roman" w:cs="Times New Roman"/>
-          <w:color w:val="000000"/>
-        </w:rPr>
-      </w:pPr>
-      <w:hyperlink r:id="rId7" w:anchor="heading=h.giquerrw6g46" w:history="1">
-        <w:r>
-          <w:rPr>
-            <w:rFonts w:ascii="Arial" w:eastAsia="Times New Roman" w:hAnsi="Arial" w:cs="Arial"/>
-            <w:color w:val="1155CC"/>
-            <w:sz w:val="22"/>
-            <w:szCs w:val="22"/>
-            <w:u w:val="single"/>
-          </w:rPr>
-          <w:t>User Interface Mocks</w:t>
-        </w:r>
-      </w:hyperlink>
-    </w:p>
-    <w:p>
-      <w:pPr>
-        <w:ind w:left="720"/>
-        <w:rPr>
-          <w:rFonts w:ascii="Times New Roman" w:eastAsia="Times New Roman" w:hAnsi="Times New Roman" w:cs="Times New Roman"/>
-          <w:color w:val="000000"/>
-        </w:rPr>
-      </w:pPr>
-      <w:hyperlink r:id="rId8" w:anchor="heading=h.a4jdupabry3k" w:history="1">
-        <w:r>
-          <w:rPr>
-            <w:rFonts w:ascii="Arial" w:eastAsia="Times New Roman" w:hAnsi="Arial" w:cs="Arial"/>
-            <w:color w:val="1155CC"/>
-            <w:sz w:val="22"/>
-            <w:szCs w:val="22"/>
-            <w:u w:val="single"/>
-          </w:rPr>
-          <w:t>Screen 1</w:t>
-        </w:r>
-      </w:hyperlink>
-    </w:p>
-    <w:p>
-      <w:pPr>
-        <w:ind w:left="720"/>
-        <w:rPr>
-          <w:rFonts w:ascii="Times New Roman" w:eastAsia="Times New Roman" w:hAnsi="Times New Roman" w:cs="Times New Roman"/>
-          <w:color w:val="000000"/>
-        </w:rPr>
-      </w:pPr>
-      <w:hyperlink r:id="rId9" w:anchor="heading=h.dpcbbkx5yry" w:history="1">
-        <w:r>
-          <w:rPr>
-            <w:rFonts w:ascii="Arial" w:eastAsia="Times New Roman" w:hAnsi="Arial" w:cs="Arial"/>
-            <w:color w:val="1155CC"/>
-            <w:sz w:val="22"/>
-            <w:szCs w:val="22"/>
-            <w:u w:val="single"/>
-          </w:rPr>
-          <w:t>Screen 2</w:t>
-        </w:r>
-      </w:hyperlink>
-    </w:p>
-    <w:p>
-      <w:pPr>
-        <w:ind w:left="360"/>
-        <w:rPr>
-          <w:rFonts w:ascii="Times New Roman" w:eastAsia="Times New Roman" w:hAnsi="Times New Roman" w:cs="Times New Roman"/>
-          <w:color w:val="000000"/>
-        </w:rPr>
-      </w:pPr>
-      <w:hyperlink r:id="rId10" w:anchor="heading=h.gvcvmae8jn8u" w:history="1">
-        <w:r>
-          <w:rPr>
-            <w:rFonts w:ascii="Arial" w:eastAsia="Times New Roman" w:hAnsi="Arial" w:cs="Arial"/>
-            <w:color w:val="1155CC"/>
-            <w:sz w:val="22"/>
-            <w:szCs w:val="22"/>
-            <w:u w:val="single"/>
-          </w:rPr>
-          <w:t>Key Considerations</w:t>
-        </w:r>
-      </w:hyperlink>
-    </w:p>
-    <w:p>
-      <w:pPr>
-        <w:ind w:left="1080"/>
-        <w:rPr>
-          <w:rFonts w:ascii="Times New Roman" w:eastAsia="Times New Roman" w:hAnsi="Times New Roman" w:cs="Times New Roman"/>
-          <w:color w:val="000000"/>
-        </w:rPr>
-      </w:pPr>
-      <w:hyperlink r:id="rId11" w:anchor="heading=h.v8my7nhtvz0m" w:history="1">
-        <w:r>
-          <w:rPr>
-            <w:rFonts w:ascii="Arial" w:eastAsia="Times New Roman" w:hAnsi="Arial" w:cs="Arial"/>
-            <w:color w:val="1155CC"/>
-            <w:sz w:val="22"/>
-            <w:szCs w:val="22"/>
-            <w:u w:val="single"/>
-          </w:rPr>
-          <w:t>How will your app handle data persistence?</w:t>
-        </w:r>
-      </w:hyperlink>
-    </w:p>
-    <w:p>
-      <w:pPr>
-        <w:ind w:left="1080"/>
-        <w:rPr>
-          <w:rFonts w:ascii="Times New Roman" w:eastAsia="Times New Roman" w:hAnsi="Times New Roman" w:cs="Times New Roman"/>
-          <w:color w:val="000000"/>
-        </w:rPr>
-      </w:pPr>
-      <w:hyperlink r:id="rId12" w:anchor="heading=h.gw69vjn1ico0" w:history="1">
-        <w:r>
-          <w:rPr>
-            <w:rFonts w:ascii="Arial" w:eastAsia="Times New Roman" w:hAnsi="Arial" w:cs="Arial"/>
-            <w:color w:val="1155CC"/>
-            <w:sz w:val="22"/>
-            <w:szCs w:val="22"/>
-            <w:u w:val="single"/>
-          </w:rPr>
-          <w:t>Describe any corner cases in the UX.</w:t>
-        </w:r>
-      </w:hyperlink>
-    </w:p>
-    <w:p>
-      <w:pPr>
-        <w:ind w:left="1080"/>
-        <w:rPr>
-          <w:rFonts w:ascii="Times New Roman" w:eastAsia="Times New Roman" w:hAnsi="Times New Roman" w:cs="Times New Roman"/>
-          <w:color w:val="000000"/>
-        </w:rPr>
-      </w:pPr>
-      <w:hyperlink r:id="rId13" w:anchor="heading=h.6yqqubmw5bs" w:history="1">
-        <w:r>
-          <w:rPr>
-            <w:rFonts w:ascii="Arial" w:eastAsia="Times New Roman" w:hAnsi="Arial" w:cs="Arial"/>
-            <w:color w:val="1155CC"/>
-            <w:sz w:val="22"/>
-            <w:szCs w:val="22"/>
-            <w:u w:val="single"/>
-          </w:rPr>
-          <w:t>Describe any libraries you’ll be using and share your reasoning for including them.</w:t>
-        </w:r>
-      </w:hyperlink>
-    </w:p>
-    <w:p>
-      <w:pPr>
-        <w:ind w:left="1080"/>
-        <w:rPr>
-          <w:rFonts w:ascii="Times New Roman" w:eastAsia="Times New Roman" w:hAnsi="Times New Roman" w:cs="Times New Roman"/>
-          <w:color w:val="000000"/>
-        </w:rPr>
-      </w:pPr>
-      <w:hyperlink r:id="rId14" w:anchor="heading=h.qrxg682nywe6" w:history="1">
-        <w:r>
-          <w:rPr>
-            <w:rFonts w:ascii="Arial" w:eastAsia="Times New Roman" w:hAnsi="Arial" w:cs="Arial"/>
-            <w:color w:val="1155CC"/>
-            <w:sz w:val="22"/>
-            <w:szCs w:val="22"/>
-            <w:u w:val="single"/>
-          </w:rPr>
-          <w:t>Describe how you will implement Google Play Services.</w:t>
-        </w:r>
-      </w:hyperlink>
-    </w:p>
-    <w:p>
-      <w:pPr>
-        <w:ind w:left="360"/>
-        <w:rPr>
-          <w:rFonts w:ascii="Times New Roman" w:eastAsia="Times New Roman" w:hAnsi="Times New Roman" w:cs="Times New Roman"/>
-          <w:color w:val="000000"/>
-        </w:rPr>
-      </w:pPr>
-      <w:hyperlink r:id="rId15" w:anchor="heading=h.v518bncmggeg" w:history="1">
-        <w:r>
-          <w:rPr>
-            <w:rFonts w:ascii="Arial" w:eastAsia="Times New Roman" w:hAnsi="Arial" w:cs="Arial"/>
-            <w:color w:val="1155CC"/>
-            <w:sz w:val="22"/>
-            <w:szCs w:val="22"/>
-            <w:u w:val="single"/>
-          </w:rPr>
-          <w:t>Next Steps: Required Tasks</w:t>
-        </w:r>
-      </w:hyperlink>
-    </w:p>
-    <w:p>
-      <w:pPr>
-        <w:ind w:left="720"/>
-        <w:rPr>
-          <w:rFonts w:ascii="Times New Roman" w:eastAsia="Times New Roman" w:hAnsi="Times New Roman" w:cs="Times New Roman"/>
-          <w:color w:val="000000"/>
-        </w:rPr>
-      </w:pPr>
-      <w:hyperlink r:id="rId16" w:anchor="heading=h.8oe8zpk3qsmp" w:history="1">
-        <w:r>
-          <w:rPr>
-            <w:rFonts w:ascii="Arial" w:eastAsia="Times New Roman" w:hAnsi="Arial" w:cs="Arial"/>
-            <w:color w:val="1155CC"/>
-            <w:sz w:val="22"/>
-            <w:szCs w:val="22"/>
-            <w:u w:val="single"/>
-          </w:rPr>
-          <w:t>Task 1: Project Setup</w:t>
-        </w:r>
-      </w:hyperlink>
-    </w:p>
-    <w:p>
-      <w:pPr>
-        <w:ind w:left="720"/>
-        <w:rPr>
-          <w:rFonts w:ascii="Times New Roman" w:eastAsia="Times New Roman" w:hAnsi="Times New Roman" w:cs="Times New Roman"/>
-          <w:color w:val="000000"/>
-        </w:rPr>
-      </w:pPr>
-      <w:hyperlink r:id="rId17" w:anchor="heading=h.rzllsk6uqztx" w:history="1">
-        <w:r>
-          <w:rPr>
-            <w:rFonts w:ascii="Arial" w:eastAsia="Times New Roman" w:hAnsi="Arial" w:cs="Arial"/>
-            <w:color w:val="1155CC"/>
-            <w:sz w:val="22"/>
-            <w:szCs w:val="22"/>
-            <w:u w:val="single"/>
-          </w:rPr>
-          <w:t>Task 2: Implement UI for Each Activity and Fragment</w:t>
-        </w:r>
-      </w:hyperlink>
-    </w:p>
-    <w:p>
-      <w:pPr>
-        <w:ind w:left="720"/>
-        <w:rPr>
-          <w:rFonts w:ascii="Times New Roman" w:eastAsia="Times New Roman" w:hAnsi="Times New Roman" w:cs="Times New Roman"/>
-          <w:color w:val="000000"/>
-        </w:rPr>
-      </w:pPr>
-      <w:hyperlink r:id="rId18" w:anchor="heading=h.fdmohs7hes" w:history="1">
-        <w:r>
-          <w:rPr>
-            <w:rFonts w:ascii="Arial" w:eastAsia="Times New Roman" w:hAnsi="Arial" w:cs="Arial"/>
-            <w:color w:val="1155CC"/>
-            <w:sz w:val="22"/>
-            <w:szCs w:val="22"/>
-            <w:u w:val="single"/>
-          </w:rPr>
-          <w:t>Task 3: Your Next Task</w:t>
-        </w:r>
-      </w:hyperlink>
-    </w:p>
-    <w:p>
-      <w:pPr>
-        <w:ind w:left="720"/>
-        <w:rPr>
-          <w:rFonts w:ascii="Times New Roman" w:eastAsia="Times New Roman" w:hAnsi="Times New Roman" w:cs="Times New Roman"/>
-          <w:color w:val="000000"/>
-        </w:rPr>
-      </w:pPr>
-      <w:hyperlink r:id="rId19" w:anchor="heading=h.umfwsvmx7tpn" w:history="1">
-        <w:r>
-          <w:rPr>
-            <w:rFonts w:ascii="Arial" w:eastAsia="Times New Roman" w:hAnsi="Arial" w:cs="Arial"/>
-            <w:color w:val="1155CC"/>
-            <w:sz w:val="22"/>
-            <w:szCs w:val="22"/>
-            <w:u w:val="single"/>
-          </w:rPr>
-          <w:t>Task 4: Your Next Task</w:t>
-        </w:r>
-      </w:hyperlink>
-    </w:p>
-    <w:p>
-      <w:pPr>
-        <w:ind w:left="720"/>
-        <w:rPr>
-          <w:rFonts w:ascii="Times New Roman" w:eastAsia="Times New Roman" w:hAnsi="Times New Roman" w:cs="Times New Roman"/>
-          <w:color w:val="000000"/>
-        </w:rPr>
-      </w:pPr>
-      <w:hyperlink r:id="rId20" w:anchor="heading=h.kjidlkq4xm3u" w:history="1">
-        <w:r>
-          <w:rPr>
-            <w:rFonts w:ascii="Arial" w:eastAsia="Times New Roman" w:hAnsi="Arial" w:cs="Arial"/>
-            <w:color w:val="1155CC"/>
-            <w:sz w:val="22"/>
-            <w:szCs w:val="22"/>
-            <w:u w:val="single"/>
-          </w:rPr>
-          <w:t>Task 5: Your Next Task</w:t>
-        </w:r>
-      </w:hyperlink>
-    </w:p>
-    <w:p>
-      <w:pPr>
-        <w:spacing w:after="240"/>
-        <w:rPr>
-          <w:rFonts w:ascii="Times New Roman" w:eastAsia="Times New Roman" w:hAnsi="Times New Roman" w:cs="Times New Roman"/>
-          <w:color w:val="000000"/>
-        </w:rPr>
-      </w:pPr>
-    </w:p>
-    <w:p>
-      <w:pPr>
         <w:rPr>
           <w:rFonts w:ascii="Times New Roman" w:eastAsia="Times New Roman" w:hAnsi="Times New Roman" w:cs="Times New Roman"/>
           <w:color w:val="000000"/>
@@ -429,7 +36,7 @@
           <w:sz w:val="22"/>
           <w:szCs w:val="22"/>
         </w:rPr>
-        <w:t>Your GitHub username here</w:t>
+        <w:t>kdy304g</w:t>
       </w:r>
     </w:p>
     <w:p>
@@ -454,16 +61,7 @@
           <w:sz w:val="42"/>
           <w:szCs w:val="42"/>
         </w:rPr>
-        <w:t>Your App Name Here</w:t>
-      </w:r>
-      <w:r>
-        <w:rPr>
-          <w:rFonts w:ascii="Trebuchet MS" w:eastAsia="Times New Roman" w:hAnsi="Trebuchet MS" w:cs="Times New Roman"/>
-          <w:color w:val="1155CC"/>
-          <w:sz w:val="42"/>
-          <w:szCs w:val="42"/>
-        </w:rPr>
-        <w:t> </w:t>
+        <w:t>Random post from Reddit</w:t>
       </w:r>
     </w:p>
     <w:p>
@@ -513,32 +111,7 @@
           <w:sz w:val="22"/>
           <w:szCs w:val="22"/>
         </w:rPr>
-        <w:t>Write a brief summary of what your app does. What problem does your app solve? </w:t>
-      </w:r>
-    </w:p>
-    <w:p>
-      <w:pPr>
-        <w:rPr>
-          <w:rFonts w:ascii="Times New Roman" w:eastAsia="Times New Roman" w:hAnsi="Times New Roman" w:cs="Times New Roman"/>
-          <w:color w:val="000000"/>
-        </w:rPr>
-      </w:pPr>
-    </w:p>
-    <w:p>
-      <w:pPr>
-        <w:rPr>
-          <w:rFonts w:ascii="Times New Roman" w:eastAsia="Times New Roman" w:hAnsi="Times New Roman" w:cs="Times New Roman"/>
-          <w:color w:val="000000"/>
-        </w:rPr>
-      </w:pPr>
-      <w:r>
-        <w:rPr>
-          <w:rFonts w:ascii="Arial" w:eastAsia="Times New Roman" w:hAnsi="Arial" w:cs="Arial"/>
-          <w:color w:val="38761D"/>
-          <w:sz w:val="22"/>
-          <w:szCs w:val="22"/>
-        </w:rPr>
-        <w:t>Not sure how to write a good description? Search 5-star apps on the Play Store for inspiration.  </w:t>
+        <w:t xml:space="preserve">I am following the default recommendation from Udacity for final Capstone project. My app would let the user indicate a set of subreddits that they would like to follow and store. The app would then choose a post from one of the subreddits and present to the user. User would be able to interact with the post or dismiss it to receive another. </w:t>
       </w:r>
     </w:p>
     <w:p>
@@ -596,7 +169,7 @@
           <w:sz w:val="22"/>
           <w:szCs w:val="22"/>
         </w:rPr>
-        <w:t>Who is your intended user? (For example, is this an app for dog owners? Families? Students? Travelers?)</w:t>
+        <w:t xml:space="preserve">The app is for anyone who cares enough about post from reddit for fun or genuine interest. </w:t>
       </w:r>
     </w:p>
     <w:p>
@@ -678,7 +251,16 @@
           <w:sz w:val="22"/>
           <w:szCs w:val="22"/>
         </w:rPr>
-        <w:t>Saves information </w:t>
+        <w:t xml:space="preserve">Saves </w:t>
+      </w:r>
+      <w:r>
+        <w:rPr>
+          <w:rFonts w:ascii="Arial" w:eastAsia="Times New Roman" w:hAnsi="Arial" w:cs="Arial"/>
+          <w:color w:val="38761D"/>
+          <w:sz w:val="22"/>
+          <w:szCs w:val="22"/>
+        </w:rPr>
+        <w:t>user’s list of subreddits</w:t>
       </w:r>
     </w:p>
     <w:p>
@@ -702,7 +284,27 @@
           <w:sz w:val="22"/>
           <w:szCs w:val="22"/>
         </w:rPr>
-        <w:t>Takes pictures</w:t>
+        <w:t xml:space="preserve">Present images, </w:t>
+      </w:r>
+      <w:proofErr w:type="spellStart"/>
+      <w:r>
+        <w:rPr>
+          <w:rFonts w:ascii="Arial" w:eastAsia="Times New Roman" w:hAnsi="Arial" w:cs="Arial"/>
+          <w:color w:val="38761D"/>
+          <w:sz w:val="22"/>
+          <w:szCs w:val="22"/>
+        </w:rPr>
+        <w:t>vidoes</w:t>
+      </w:r>
+      <w:proofErr w:type="spellEnd"/>
+      <w:r>
+        <w:rPr>
+          <w:rFonts w:ascii="Arial" w:eastAsia="Times New Roman" w:hAnsi="Arial" w:cs="Arial"/>
+          <w:color w:val="38761D"/>
+          <w:sz w:val="22"/>
+          <w:szCs w:val="22"/>
+        </w:rPr>
+        <w:t>, etc.</w:t>
       </w:r>
     </w:p>
     <w:p>
@@ -726,8 +328,247 @@
           <w:sz w:val="22"/>
           <w:szCs w:val="22"/>
         </w:rPr>
-        <w:t>Other features </w:t>
-      </w:r>
+        <w:t>Request json response from Reddit api</w:t>
+      </w:r>
+    </w:p>
+    <w:p>
+      <w:pPr>
+        <w:numPr>
+          <w:ilvl w:val="0"/>
+          <w:numId w:val="1"/>
+        </w:numPr>
+        <w:textAlignment w:val="baseline"/>
+        <w:rPr>
+          <w:rFonts w:ascii="Arial" w:eastAsia="Times New Roman" w:hAnsi="Arial" w:cs="Arial"/>
+          <w:color w:val="38761D"/>
+          <w:sz w:val="22"/>
+          <w:szCs w:val="22"/>
+        </w:rPr>
+      </w:pPr>
+      <w:r>
+        <w:rPr>
+          <w:rFonts w:ascii="Arial" w:eastAsia="Times New Roman" w:hAnsi="Arial" w:cs="Arial"/>
+          <w:color w:val="38761D"/>
+          <w:sz w:val="22"/>
+          <w:szCs w:val="22"/>
+        </w:rPr>
+        <w:t>Swipe left or right to view new post</w:t>
+      </w:r>
+    </w:p>
+    <w:p>
+      <w:pPr>
+        <w:numPr>
+          <w:ilvl w:val="0"/>
+          <w:numId w:val="1"/>
+        </w:numPr>
+        <w:textAlignment w:val="baseline"/>
+        <w:rPr>
+          <w:rFonts w:ascii="Arial" w:eastAsia="Times New Roman" w:hAnsi="Arial" w:cs="Arial"/>
+          <w:color w:val="38761D"/>
+          <w:sz w:val="22"/>
+          <w:szCs w:val="22"/>
+        </w:rPr>
+      </w:pPr>
+      <w:r>
+        <w:rPr>
+          <w:rFonts w:ascii="Arial" w:eastAsia="Times New Roman" w:hAnsi="Arial" w:cs="Arial"/>
+          <w:color w:val="38761D"/>
+          <w:sz w:val="22"/>
+          <w:szCs w:val="22"/>
+        </w:rPr>
+        <w:t>Share post with via email/</w:t>
+      </w:r>
+      <w:proofErr w:type="spellStart"/>
+      <w:r>
+        <w:rPr>
+          <w:rFonts w:ascii="Arial" w:eastAsia="Times New Roman" w:hAnsi="Arial" w:cs="Arial"/>
+          <w:color w:val="38761D"/>
+          <w:sz w:val="22"/>
+          <w:szCs w:val="22"/>
+        </w:rPr>
+        <w:t>facebook</w:t>
+      </w:r>
+      <w:proofErr w:type="spellEnd"/>
+      <w:r>
+        <w:rPr>
+          <w:rFonts w:ascii="Arial" w:eastAsia="Times New Roman" w:hAnsi="Arial" w:cs="Arial"/>
+          <w:color w:val="38761D"/>
+          <w:sz w:val="22"/>
+          <w:szCs w:val="22"/>
+        </w:rPr>
+        <w:t>/ etc</w:t>
+      </w:r>
+      <w:proofErr w:type="gramStart"/>
+      <w:r>
+        <w:rPr>
+          <w:rFonts w:ascii="Arial" w:eastAsia="Times New Roman" w:hAnsi="Arial" w:cs="Arial"/>
+          <w:color w:val="38761D"/>
+          <w:sz w:val="22"/>
+          <w:szCs w:val="22"/>
+        </w:rPr>
+        <w:t xml:space="preserve"> ..</w:t>
+      </w:r>
+      <w:proofErr w:type="gramEnd"/>
+    </w:p>
+    <w:p>
+      <w:pPr>
+        <w:rPr>
+          <w:rFonts w:ascii="Times New Roman" w:eastAsia="Times New Roman" w:hAnsi="Times New Roman" w:cs="Times New Roman"/>
+          <w:color w:val="000000"/>
+        </w:rPr>
+      </w:pPr>
+    </w:p>
+    <w:p>
+      <w:pPr>
+        <w:rPr>
+          <w:rFonts w:ascii="Times New Roman" w:eastAsia="Times New Roman" w:hAnsi="Times New Roman" w:cs="Times New Roman"/>
+          <w:color w:val="000000"/>
+        </w:rPr>
+      </w:pPr>
+    </w:p>
+    <w:p>
+      <w:pPr>
+        <w:rPr>
+          <w:rFonts w:ascii="Times New Roman" w:eastAsia="Times New Roman" w:hAnsi="Times New Roman" w:cs="Times New Roman"/>
+          <w:color w:val="000000"/>
+        </w:rPr>
+      </w:pPr>
+    </w:p>
+    <w:p>
+      <w:pPr>
+        <w:rPr>
+          <w:rFonts w:ascii="Times New Roman" w:eastAsia="Times New Roman" w:hAnsi="Times New Roman" w:cs="Times New Roman"/>
+          <w:color w:val="000000"/>
+        </w:rPr>
+      </w:pPr>
+    </w:p>
+    <w:p>
+      <w:pPr>
+        <w:rPr>
+          <w:rFonts w:ascii="Times New Roman" w:eastAsia="Times New Roman" w:hAnsi="Times New Roman" w:cs="Times New Roman"/>
+          <w:color w:val="000000"/>
+        </w:rPr>
+      </w:pPr>
+    </w:p>
+    <w:p>
+      <w:pPr>
+        <w:rPr>
+          <w:rFonts w:ascii="Times New Roman" w:eastAsia="Times New Roman" w:hAnsi="Times New Roman" w:cs="Times New Roman"/>
+          <w:color w:val="000000"/>
+        </w:rPr>
+      </w:pPr>
+    </w:p>
+    <w:p>
+      <w:pPr>
+        <w:rPr>
+          <w:rFonts w:ascii="Times New Roman" w:eastAsia="Times New Roman" w:hAnsi="Times New Roman" w:cs="Times New Roman"/>
+          <w:color w:val="000000"/>
+        </w:rPr>
+      </w:pPr>
+    </w:p>
+    <w:p>
+      <w:pPr>
+        <w:rPr>
+          <w:rFonts w:ascii="Times New Roman" w:eastAsia="Times New Roman" w:hAnsi="Times New Roman" w:cs="Times New Roman"/>
+          <w:color w:val="000000"/>
+        </w:rPr>
+      </w:pPr>
+    </w:p>
+    <w:p>
+      <w:pPr>
+        <w:rPr>
+          <w:rFonts w:ascii="Times New Roman" w:eastAsia="Times New Roman" w:hAnsi="Times New Roman" w:cs="Times New Roman"/>
+          <w:color w:val="000000"/>
+        </w:rPr>
+      </w:pPr>
+    </w:p>
+    <w:p>
+      <w:pPr>
+        <w:rPr>
+          <w:rFonts w:ascii="Times New Roman" w:eastAsia="Times New Roman" w:hAnsi="Times New Roman" w:cs="Times New Roman"/>
+          <w:color w:val="000000"/>
+        </w:rPr>
+      </w:pPr>
+    </w:p>
+    <w:p>
+      <w:pPr>
+        <w:rPr>
+          <w:rFonts w:ascii="Times New Roman" w:eastAsia="Times New Roman" w:hAnsi="Times New Roman" w:cs="Times New Roman"/>
+          <w:color w:val="000000"/>
+        </w:rPr>
+      </w:pPr>
+    </w:p>
+    <w:p>
+      <w:pPr>
+        <w:rPr>
+          <w:rFonts w:ascii="Times New Roman" w:eastAsia="Times New Roman" w:hAnsi="Times New Roman" w:cs="Times New Roman"/>
+          <w:color w:val="000000"/>
+        </w:rPr>
+      </w:pPr>
+    </w:p>
+    <w:p>
+      <w:pPr>
+        <w:rPr>
+          <w:rFonts w:ascii="Times New Roman" w:eastAsia="Times New Roman" w:hAnsi="Times New Roman" w:cs="Times New Roman"/>
+          <w:color w:val="000000"/>
+        </w:rPr>
+      </w:pPr>
+    </w:p>
+    <w:p>
+      <w:pPr>
+        <w:rPr>
+          <w:rFonts w:ascii="Times New Roman" w:eastAsia="Times New Roman" w:hAnsi="Times New Roman" w:cs="Times New Roman"/>
+          <w:color w:val="000000"/>
+        </w:rPr>
+      </w:pPr>
+    </w:p>
+    <w:p>
+      <w:pPr>
+        <w:rPr>
+          <w:rFonts w:ascii="Times New Roman" w:eastAsia="Times New Roman" w:hAnsi="Times New Roman" w:cs="Times New Roman"/>
+          <w:color w:val="000000"/>
+        </w:rPr>
+      </w:pPr>
+    </w:p>
+    <w:p>
+      <w:pPr>
+        <w:rPr>
+          <w:rFonts w:ascii="Times New Roman" w:eastAsia="Times New Roman" w:hAnsi="Times New Roman" w:cs="Times New Roman"/>
+          <w:color w:val="000000"/>
+        </w:rPr>
+      </w:pPr>
+    </w:p>
+    <w:p>
+      <w:pPr>
+        <w:rPr>
+          <w:rFonts w:ascii="Times New Roman" w:eastAsia="Times New Roman" w:hAnsi="Times New Roman" w:cs="Times New Roman"/>
+          <w:color w:val="000000"/>
+        </w:rPr>
+      </w:pPr>
+    </w:p>
+    <w:p>
+      <w:pPr>
+        <w:rPr>
+          <w:rFonts w:ascii="Times New Roman" w:eastAsia="Times New Roman" w:hAnsi="Times New Roman" w:cs="Times New Roman"/>
+          <w:color w:val="000000"/>
+        </w:rPr>
+      </w:pPr>
+    </w:p>
+    <w:p>
+      <w:pPr>
+        <w:rPr>
+          <w:rFonts w:ascii="Times New Roman" w:eastAsia="Times New Roman" w:hAnsi="Times New Roman" w:cs="Times New Roman"/>
+          <w:color w:val="000000"/>
+        </w:rPr>
+      </w:pPr>
+    </w:p>
+    <w:p>
+      <w:pPr>
+        <w:rPr>
+          <w:rFonts w:ascii="Times New Roman" w:eastAsia="Times New Roman" w:hAnsi="Times New Roman" w:cs="Times New Roman"/>
+          <w:color w:val="000000"/>
+        </w:rPr>
+      </w:pPr>
     </w:p>
     <w:p>
       <w:pPr>
@@ -741,17 +582,6 @@
       <w:pPr>
         <w:spacing w:before="200"/>
         <w:outlineLvl w:val="0"/>
-        <w:rPr>
-          <w:rFonts w:ascii="Times New Roman" w:eastAsia="Times New Roman" w:hAnsi="Times New Roman" w:cs="Times New Roman"/>
-          <w:b/>
-          <w:bCs/>
-          <w:color w:val="000000"/>
-          <w:kern w:val="36"/>
-          <w:sz w:val="48"/>
-          <w:szCs w:val="48"/>
-        </w:rPr>
-      </w:pPr>
-      <w:r>
         <w:rPr>
           <w:rFonts w:ascii="Trebuchet MS" w:eastAsia="Times New Roman" w:hAnsi="Trebuchet MS" w:cs="Times New Roman"/>
           <w:color w:val="000000"/>
@@ -759,46 +589,17 @@
           <w:sz w:val="32"/>
           <w:szCs w:val="32"/>
         </w:rPr>
+      </w:pPr>
+      <w:r>
+        <w:rPr>
+          <w:rFonts w:ascii="Trebuchet MS" w:eastAsia="Times New Roman" w:hAnsi="Trebuchet MS" w:cs="Times New Roman"/>
+          <w:color w:val="000000"/>
+          <w:kern w:val="36"/>
+          <w:sz w:val="32"/>
+          <w:szCs w:val="32"/>
+        </w:rPr>
+        <w:lastRenderedPageBreak/>
         <w:t>User Interface Mocks</w:t>
-      </w:r>
-    </w:p>
-    <w:p>
-      <w:pPr>
-        <w:rPr>
-          <w:rFonts w:ascii="Times New Roman" w:eastAsia="Times New Roman" w:hAnsi="Times New Roman" w:cs="Times New Roman"/>
-          <w:color w:val="000000"/>
-        </w:rPr>
-      </w:pPr>
-      <w:r>
-        <w:rPr>
-          <w:rFonts w:ascii="Arial" w:eastAsia="Times New Roman" w:hAnsi="Arial" w:cs="Arial"/>
-          <w:color w:val="000000"/>
-          <w:sz w:val="22"/>
-          <w:szCs w:val="22"/>
-        </w:rPr>
-        <w:lastRenderedPageBreak/>
-        <w:t xml:space="preserve">These can be created by hand (take a photo of your drawings and insert them in this flow), or using a program like Google Drawings, </w:t>
-      </w:r>
-      <w:hyperlink r:id="rId21" w:history="1">
-        <w:r>
-          <w:rPr>
-            <w:rFonts w:ascii="Arial" w:eastAsia="Times New Roman" w:hAnsi="Arial" w:cs="Arial"/>
-            <w:color w:val="1155CC"/>
-            <w:sz w:val="22"/>
-            <w:szCs w:val="22"/>
-            <w:u w:val="single"/>
-          </w:rPr>
-          <w:t>www.ninjamock.com</w:t>
-        </w:r>
-      </w:hyperlink>
-      <w:r>
-        <w:rPr>
-          <w:rFonts w:ascii="Arial" w:eastAsia="Times New Roman" w:hAnsi="Arial" w:cs="Arial"/>
-          <w:color w:val="000000"/>
-          <w:sz w:val="22"/>
-          <w:szCs w:val="22"/>
-        </w:rPr>
-        <w:t>, Paper by 53, Photoshop or Balsamiq. </w:t>
       </w:r>
     </w:p>
     <w:p>
@@ -825,58 +626,55 @@
         </w:rPr>
         <w:t>Screen 1</w:t>
       </w:r>
-    </w:p>
-    <w:p>
-      <w:pPr>
-        <w:rPr>
-          <w:rFonts w:ascii="Times New Roman" w:eastAsia="Times New Roman" w:hAnsi="Times New Roman" w:cs="Times New Roman"/>
-          <w:color w:val="000000"/>
-        </w:rPr>
-      </w:pPr>
-      <w:r>
-        <w:rPr>
-          <w:rFonts w:ascii="Arial" w:eastAsia="Times New Roman" w:hAnsi="Arial" w:cs="Arial"/>
-          <w:color w:val="000000"/>
-          <w:sz w:val="22"/>
-          <w:szCs w:val="22"/>
-          <w:bdr w:val="none" w:sz="0" w:space="0" w:color="auto" w:frame="1"/>
-        </w:rPr>
-        <w:fldChar w:fldCharType="begin"/>
-      </w:r>
-      <w:r>
-        <w:rPr>
-          <w:rFonts w:ascii="Arial" w:eastAsia="Times New Roman" w:hAnsi="Arial" w:cs="Arial"/>
-          <w:color w:val="000000"/>
-          <w:sz w:val="22"/>
-          <w:szCs w:val="22"/>
-          <w:bdr w:val="none" w:sz="0" w:space="0" w:color="auto" w:frame="1"/>
-        </w:rPr>
-        <w:instrText xml:space="preserve"> INCLUDEPICTURE "https://lh5.googleusercontent.com/VJZcVVUs1b1tHby_uiVckphiYyFMcDdjwSnf2KH_YZhPKpQvLLU4wMzXgc_jTRRKcC_EtJjrYOr7xsEnAI3RqxqwLpey6ft7_7N5GHLIv9wqkHmOJhwb8reuKEJjqviVfUjtWkU" \* MERGEFORMATINET </w:instrText>
-      </w:r>
-      <w:r>
-        <w:rPr>
-          <w:rFonts w:ascii="Arial" w:eastAsia="Times New Roman" w:hAnsi="Arial" w:cs="Arial"/>
-          <w:color w:val="000000"/>
-          <w:sz w:val="22"/>
-          <w:szCs w:val="22"/>
-          <w:bdr w:val="none" w:sz="0" w:space="0" w:color="auto" w:frame="1"/>
-        </w:rPr>
-        <w:fldChar w:fldCharType="separate"/>
-      </w:r>
-      <w:r>
-        <w:rPr>
-          <w:rFonts w:ascii="Arial" w:eastAsia="Times New Roman" w:hAnsi="Arial" w:cs="Arial"/>
+      <w:r>
+        <w:rPr>
+          <w:rFonts w:ascii="Trebuchet MS" w:eastAsia="Times New Roman" w:hAnsi="Trebuchet MS" w:cs="Times New Roman"/>
+          <w:b/>
+          <w:bCs/>
+          <w:color w:val="000000"/>
+          <w:sz w:val="26"/>
+          <w:szCs w:val="26"/>
+        </w:rPr>
+        <w:t>: Choose some subreddits</w:t>
+      </w:r>
+    </w:p>
+    <w:p>
+      <w:pPr>
+        <w:jc w:val="center"/>
+        <w:rPr>
+          <w:rFonts w:ascii="Times New Roman" w:eastAsia="Times New Roman" w:hAnsi="Times New Roman" w:cs="Times New Roman"/>
+          <w:color w:val="000000"/>
+        </w:rPr>
+      </w:pPr>
+    </w:p>
+    <w:p>
+      <w:pPr>
+        <w:jc w:val="center"/>
+        <w:rPr>
+          <w:rFonts w:ascii="Times New Roman" w:eastAsia="Times New Roman" w:hAnsi="Times New Roman" w:cs="Times New Roman"/>
+          <w:color w:val="000000"/>
+        </w:rPr>
+      </w:pPr>
+    </w:p>
+    <w:p>
+      <w:pPr>
+        <w:jc w:val="center"/>
+        <w:rPr>
+          <w:rFonts w:ascii="Times New Roman" w:eastAsia="Times New Roman" w:hAnsi="Times New Roman" w:cs="Times New Roman"/>
+          <w:color w:val="000000"/>
+        </w:rPr>
+      </w:pPr>
+      <w:r>
+        <w:rPr>
+          <w:rFonts w:ascii="Times New Roman" w:eastAsia="Times New Roman" w:hAnsi="Times New Roman" w:cs="Times New Roman"/>
           <w:noProof/>
           <w:color w:val="000000"/>
-          <w:sz w:val="22"/>
-          <w:szCs w:val="22"/>
-          <w:bdr w:val="none" w:sz="0" w:space="0" w:color="auto" w:frame="1"/>
         </w:rPr>
         <w:drawing>
-          <wp:inline distT="0" distB="0" distL="0" distR="0" wp14:anchorId="047FDCE0" wp14:editId="1E11F77A">
-            <wp:extent cx="2536190" cy="4023360"/>
-            <wp:effectExtent l="0" t="0" r="3810" b="2540"/>
-            <wp:docPr id="2" name="Picture 2" descr="A screenshot of a cell phone&#10;&#10;Description automatically generated"/>
+          <wp:inline distT="0" distB="0" distL="0" distR="0" wp14:anchorId="5615ED49" wp14:editId="26D4FF06">
+            <wp:extent cx="2870292" cy="5701085"/>
+            <wp:effectExtent l="0" t="0" r="0" b="1270"/>
+            <wp:docPr id="4" name="Picture 4" descr="A screenshot of a cell phone&#10;&#10;Description automatically generated"/>
             <wp:cNvGraphicFramePr>
               <a:graphicFrameLocks xmlns:a="http://schemas.openxmlformats.org/drawingml/2006/main" noChangeAspect="1"/>
             </wp:cNvGraphicFramePr>
@@ -884,36 +682,29 @@
               <a:graphicData uri="http://schemas.openxmlformats.org/drawingml/2006/picture">
                 <pic:pic xmlns:pic="http://schemas.openxmlformats.org/drawingml/2006/picture">
                   <pic:nvPicPr>
-                    <pic:cNvPr id="0" name="Picture 1"/>
-                    <pic:cNvPicPr>
-                      <a:picLocks noChangeAspect="1" noChangeArrowheads="1"/>
-                    </pic:cNvPicPr>
+                    <pic:cNvPr id="4" name="New Wireframe 1-2.png"/>
+                    <pic:cNvPicPr/>
                   </pic:nvPicPr>
                   <pic:blipFill>
-                    <a:blip r:embed="rId22">
+                    <a:blip r:embed="rId5">
                       <a:extLst>
                         <a:ext uri="{28A0092B-C50C-407E-A947-70E740481C1C}">
                           <a14:useLocalDpi xmlns:a14="http://schemas.microsoft.com/office/drawing/2010/main" val="0"/>
                         </a:ext>
                       </a:extLst>
                     </a:blip>
-                    <a:srcRect/>
                     <a:stretch>
                       <a:fillRect/>
                     </a:stretch>
                   </pic:blipFill>
-                  <pic:spPr bwMode="auto">
+                  <pic:spPr>
                     <a:xfrm>
                       <a:off x="0" y="0"/>
-                      <a:ext cx="2536190" cy="4023360"/>
+                      <a:ext cx="2906521" cy="5773045"/>
                     </a:xfrm>
                     <a:prstGeom prst="rect">
                       <a:avLst/>
                     </a:prstGeom>
-                    <a:noFill/>
-                    <a:ln>
-                      <a:noFill/>
-                    </a:ln>
                   </pic:spPr>
                 </pic:pic>
               </a:graphicData>
@@ -921,61 +712,50 @@
           </wp:inline>
         </w:drawing>
       </w:r>
-      <w:r>
-        <w:rPr>
-          <w:rFonts w:ascii="Arial" w:eastAsia="Times New Roman" w:hAnsi="Arial" w:cs="Arial"/>
-          <w:color w:val="000000"/>
-          <w:sz w:val="22"/>
-          <w:szCs w:val="22"/>
-          <w:bdr w:val="none" w:sz="0" w:space="0" w:color="auto" w:frame="1"/>
-        </w:rPr>
-        <w:fldChar w:fldCharType="end"/>
-      </w:r>
-    </w:p>
-    <w:p>
-      <w:pPr>
-        <w:rPr>
-          <w:rFonts w:ascii="Times New Roman" w:eastAsia="Times New Roman" w:hAnsi="Times New Roman" w:cs="Times New Roman"/>
-          <w:color w:val="000000"/>
-        </w:rPr>
-      </w:pPr>
-      <w:r>
-        <w:rPr>
-          <w:rFonts w:ascii="Arial" w:eastAsia="Times New Roman" w:hAnsi="Arial" w:cs="Arial"/>
-          <w:color w:val="38761D"/>
-          <w:sz w:val="22"/>
-          <w:szCs w:val="22"/>
-        </w:rPr>
-        <w:t>Replace the above image with your own mock [ click on the above image, then navigate to Insert → Image</w:t>
-      </w:r>
-      <w:proofErr w:type="gramStart"/>
-      <w:r>
-        <w:rPr>
-          <w:rFonts w:ascii="Arial" w:eastAsia="Times New Roman" w:hAnsi="Arial" w:cs="Arial"/>
-          <w:color w:val="38761D"/>
-          <w:sz w:val="22"/>
-          <w:szCs w:val="22"/>
-        </w:rPr>
-        <w:t>… ]</w:t>
-      </w:r>
-      <w:proofErr w:type="gramEnd"/>
-    </w:p>
-    <w:p>
-      <w:pPr>
-        <w:rPr>
-          <w:rFonts w:ascii="Times New Roman" w:eastAsia="Times New Roman" w:hAnsi="Times New Roman" w:cs="Times New Roman"/>
-          <w:color w:val="000000"/>
-        </w:rPr>
-      </w:pPr>
-      <w:r>
-        <w:rPr>
-          <w:rFonts w:ascii="Arial" w:eastAsia="Times New Roman" w:hAnsi="Arial" w:cs="Arial"/>
-          <w:color w:val="38761D"/>
-          <w:sz w:val="22"/>
-          <w:szCs w:val="22"/>
-        </w:rPr>
-        <w:t>Provide descriptive text for each screen </w:t>
-      </w:r>
+    </w:p>
+    <w:p>
+      <w:pPr>
+        <w:jc w:val="center"/>
+        <w:rPr>
+          <w:rFonts w:ascii="Times New Roman" w:eastAsia="Times New Roman" w:hAnsi="Times New Roman" w:cs="Times New Roman"/>
+          <w:color w:val="000000"/>
+        </w:rPr>
+      </w:pPr>
+    </w:p>
+    <w:p>
+      <w:pPr>
+        <w:rPr>
+          <w:rFonts w:ascii="Times New Roman" w:eastAsia="Times New Roman" w:hAnsi="Times New Roman" w:cs="Times New Roman"/>
+          <w:color w:val="000000"/>
+        </w:rPr>
+      </w:pPr>
+      <w:r>
+        <w:rPr>
+          <w:rFonts w:ascii="Arial" w:eastAsia="Times New Roman" w:hAnsi="Arial" w:cs="Arial"/>
+          <w:color w:val="38761D"/>
+          <w:sz w:val="22"/>
+          <w:szCs w:val="22"/>
+        </w:rPr>
+        <w:t>Upon opening the app, user would select series of subreddits they that would like to follow and store. Then the app would store the list to app’s local database so that it would query a random post from one of the subreddits each time user refreshes the app.</w:t>
+      </w:r>
+    </w:p>
+    <w:p>
+      <w:pPr>
+        <w:spacing w:after="240"/>
+        <w:rPr>
+          <w:rFonts w:ascii="Times New Roman" w:eastAsia="Times New Roman" w:hAnsi="Times New Roman" w:cs="Times New Roman"/>
+          <w:color w:val="000000"/>
+        </w:rPr>
+      </w:pPr>
+    </w:p>
+    <w:p>
+      <w:pPr>
+        <w:spacing w:after="240"/>
+        <w:rPr>
+          <w:rFonts w:ascii="Times New Roman" w:eastAsia="Times New Roman" w:hAnsi="Times New Roman" w:cs="Times New Roman"/>
+          <w:color w:val="000000"/>
+        </w:rPr>
+      </w:pPr>
     </w:p>
     <w:p>
       <w:pPr>
@@ -990,16 +770,6 @@
       <w:pPr>
         <w:spacing w:before="200"/>
         <w:outlineLvl w:val="1"/>
-        <w:rPr>
-          <w:rFonts w:ascii="Times New Roman" w:eastAsia="Times New Roman" w:hAnsi="Times New Roman" w:cs="Times New Roman"/>
-          <w:b/>
-          <w:bCs/>
-          <w:color w:val="000000"/>
-          <w:sz w:val="36"/>
-          <w:szCs w:val="36"/>
-        </w:rPr>
-      </w:pPr>
-      <w:r>
         <w:rPr>
           <w:rFonts w:ascii="Trebuchet MS" w:eastAsia="Times New Roman" w:hAnsi="Trebuchet MS" w:cs="Times New Roman"/>
           <w:b/>
@@ -1008,61 +778,64 @@
           <w:sz w:val="26"/>
           <w:szCs w:val="26"/>
         </w:rPr>
+      </w:pPr>
+      <w:r>
+        <w:rPr>
+          <w:rFonts w:ascii="Trebuchet MS" w:eastAsia="Times New Roman" w:hAnsi="Trebuchet MS" w:cs="Times New Roman"/>
+          <w:b/>
+          <w:bCs/>
+          <w:color w:val="000000"/>
+          <w:sz w:val="26"/>
+          <w:szCs w:val="26"/>
+        </w:rPr>
+        <w:lastRenderedPageBreak/>
         <w:t>Screen 2</w:t>
       </w:r>
-    </w:p>
-    <w:p>
-      <w:pPr>
-        <w:rPr>
-          <w:rFonts w:ascii="Times New Roman" w:eastAsia="Times New Roman" w:hAnsi="Times New Roman" w:cs="Times New Roman"/>
-          <w:color w:val="000000"/>
-        </w:rPr>
-      </w:pPr>
-      <w:r>
-        <w:rPr>
-          <w:rFonts w:ascii="Arial" w:eastAsia="Times New Roman" w:hAnsi="Arial" w:cs="Arial"/>
-          <w:color w:val="000000"/>
-          <w:sz w:val="22"/>
-          <w:szCs w:val="22"/>
-          <w:bdr w:val="none" w:sz="0" w:space="0" w:color="auto" w:frame="1"/>
-        </w:rPr>
-        <w:lastRenderedPageBreak/>
-        <w:fldChar w:fldCharType="begin"/>
-      </w:r>
-      <w:r>
-        <w:rPr>
-          <w:rFonts w:ascii="Arial" w:eastAsia="Times New Roman" w:hAnsi="Arial" w:cs="Arial"/>
-          <w:color w:val="000000"/>
-          <w:sz w:val="22"/>
-          <w:szCs w:val="22"/>
-          <w:bdr w:val="none" w:sz="0" w:space="0" w:color="auto" w:frame="1"/>
-        </w:rPr>
-        <w:instrText xml:space="preserve"> INCLUDEPICTURE "https://lh5.googleusercontent.com/VJZcVVUs1b1tHby_uiVckphiYyFMcDdjwSnf2KH_YZhPKpQvLLU4wMzXgc_jTRRKcC_EtJjrYOr7xsEnAI3RqxqwLpey6ft7_7N5GHLIv9wqkHmOJhwb8reuKEJjqviVfUjtWkU" \* MERGEFORMATINET </w:instrText>
-      </w:r>
-      <w:r>
-        <w:rPr>
-          <w:rFonts w:ascii="Arial" w:eastAsia="Times New Roman" w:hAnsi="Arial" w:cs="Arial"/>
-          <w:color w:val="000000"/>
-          <w:sz w:val="22"/>
-          <w:szCs w:val="22"/>
-          <w:bdr w:val="none" w:sz="0" w:space="0" w:color="auto" w:frame="1"/>
-        </w:rPr>
-        <w:fldChar w:fldCharType="separate"/>
-      </w:r>
-      <w:r>
-        <w:rPr>
-          <w:rFonts w:ascii="Arial" w:eastAsia="Times New Roman" w:hAnsi="Arial" w:cs="Arial"/>
+      <w:r>
+        <w:rPr>
+          <w:rFonts w:ascii="Trebuchet MS" w:eastAsia="Times New Roman" w:hAnsi="Trebuchet MS" w:cs="Times New Roman"/>
+          <w:b/>
+          <w:bCs/>
+          <w:color w:val="000000"/>
+          <w:sz w:val="26"/>
+          <w:szCs w:val="26"/>
+        </w:rPr>
+        <w:t>: Interact with a post from one of the subreddits</w:t>
+      </w:r>
+    </w:p>
+    <w:p>
+      <w:pPr>
+        <w:spacing w:before="200"/>
+        <w:outlineLvl w:val="1"/>
+        <w:rPr>
+          <w:rFonts w:ascii="Times New Roman" w:eastAsia="Times New Roman" w:hAnsi="Times New Roman" w:cs="Times New Roman"/>
+          <w:b/>
+          <w:bCs/>
+          <w:color w:val="000000"/>
+          <w:sz w:val="36"/>
+          <w:szCs w:val="36"/>
+        </w:rPr>
+      </w:pPr>
+    </w:p>
+    <w:p>
+      <w:pPr>
+        <w:jc w:val="center"/>
+        <w:rPr>
+          <w:rFonts w:ascii="Times New Roman" w:eastAsia="Times New Roman" w:hAnsi="Times New Roman" w:cs="Times New Roman"/>
+          <w:color w:val="000000"/>
+        </w:rPr>
+      </w:pPr>
+      <w:r>
+        <w:rPr>
+          <w:rFonts w:ascii="Times New Roman" w:eastAsia="Times New Roman" w:hAnsi="Times New Roman" w:cs="Times New Roman"/>
           <w:noProof/>
           <w:color w:val="000000"/>
-          <w:sz w:val="22"/>
-          <w:szCs w:val="22"/>
-          <w:bdr w:val="none" w:sz="0" w:space="0" w:color="auto" w:frame="1"/>
         </w:rPr>
         <w:drawing>
-          <wp:inline distT="0" distB="0" distL="0" distR="0" wp14:anchorId="384935F2" wp14:editId="0110592D">
-            <wp:extent cx="2536190" cy="4023360"/>
-            <wp:effectExtent l="0" t="0" r="3810" b="2540"/>
-            <wp:docPr id="1" name="Picture 1" descr="A screenshot of a cell phone&#10;&#10;Description automatically generated"/>
+          <wp:inline distT="0" distB="0" distL="0" distR="0" wp14:anchorId="0A1F0A96" wp14:editId="054BCCA2">
+            <wp:extent cx="2882303" cy="5724939"/>
+            <wp:effectExtent l="0" t="0" r="635" b="3175"/>
+            <wp:docPr id="5" name="Picture 5" descr="A screenshot of a cell phone&#10;&#10;Description automatically generated"/>
             <wp:cNvGraphicFramePr>
               <a:graphicFrameLocks xmlns:a="http://schemas.openxmlformats.org/drawingml/2006/main" noChangeAspect="1"/>
             </wp:cNvGraphicFramePr>
@@ -1070,36 +843,29 @@
               <a:graphicData uri="http://schemas.openxmlformats.org/drawingml/2006/picture">
                 <pic:pic xmlns:pic="http://schemas.openxmlformats.org/drawingml/2006/picture">
                   <pic:nvPicPr>
-                    <pic:cNvPr id="0" name="Picture 2"/>
-                    <pic:cNvPicPr>
-                      <a:picLocks noChangeAspect="1" noChangeArrowheads="1"/>
-                    </pic:cNvPicPr>
+                    <pic:cNvPr id="5" name="New Wireframe 2.png"/>
+                    <pic:cNvPicPr/>
                   </pic:nvPicPr>
                   <pic:blipFill>
-                    <a:blip r:embed="rId22">
+                    <a:blip r:embed="rId6">
                       <a:extLst>
                         <a:ext uri="{28A0092B-C50C-407E-A947-70E740481C1C}">
                           <a14:useLocalDpi xmlns:a14="http://schemas.microsoft.com/office/drawing/2010/main" val="0"/>
                         </a:ext>
                       </a:extLst>
                     </a:blip>
-                    <a:srcRect/>
                     <a:stretch>
                       <a:fillRect/>
                     </a:stretch>
                   </pic:blipFill>
-                  <pic:spPr bwMode="auto">
+                  <pic:spPr>
                     <a:xfrm>
                       <a:off x="0" y="0"/>
-                      <a:ext cx="2536190" cy="4023360"/>
+                      <a:ext cx="2953774" cy="5866897"/>
                     </a:xfrm>
                     <a:prstGeom prst="rect">
                       <a:avLst/>
                     </a:prstGeom>
-                    <a:noFill/>
-                    <a:ln>
-                      <a:noFill/>
-                    </a:ln>
                   </pic:spPr>
                 </pic:pic>
               </a:graphicData>
@@ -1107,86 +873,81 @@
           </wp:inline>
         </w:drawing>
       </w:r>
-      <w:r>
-        <w:rPr>
-          <w:rFonts w:ascii="Arial" w:eastAsia="Times New Roman" w:hAnsi="Arial" w:cs="Arial"/>
-          <w:color w:val="000000"/>
-          <w:sz w:val="22"/>
-          <w:szCs w:val="22"/>
-          <w:bdr w:val="none" w:sz="0" w:space="0" w:color="auto" w:frame="1"/>
-        </w:rPr>
-        <w:fldChar w:fldCharType="end"/>
-      </w:r>
-    </w:p>
-    <w:p>
-      <w:pPr>
-        <w:rPr>
-          <w:rFonts w:ascii="Times New Roman" w:eastAsia="Times New Roman" w:hAnsi="Times New Roman" w:cs="Times New Roman"/>
-          <w:color w:val="000000"/>
-        </w:rPr>
-      </w:pPr>
-      <w:r>
-        <w:rPr>
-          <w:rFonts w:ascii="Arial" w:eastAsia="Times New Roman" w:hAnsi="Arial" w:cs="Arial"/>
-          <w:color w:val="38761D"/>
-          <w:sz w:val="22"/>
-          <w:szCs w:val="22"/>
-        </w:rPr>
-        <w:t>Replace the above image with your own mock [ click on the above image, then navigate to Insert → Image</w:t>
-      </w:r>
-      <w:proofErr w:type="gramStart"/>
-      <w:r>
-        <w:rPr>
-          <w:rFonts w:ascii="Arial" w:eastAsia="Times New Roman" w:hAnsi="Arial" w:cs="Arial"/>
-          <w:color w:val="38761D"/>
-          <w:sz w:val="22"/>
-          <w:szCs w:val="22"/>
-        </w:rPr>
-        <w:t>… ]</w:t>
-      </w:r>
-      <w:proofErr w:type="gramEnd"/>
-    </w:p>
-    <w:p>
-      <w:pPr>
-        <w:rPr>
-          <w:rFonts w:ascii="Times New Roman" w:eastAsia="Times New Roman" w:hAnsi="Times New Roman" w:cs="Times New Roman"/>
-          <w:color w:val="000000"/>
-        </w:rPr>
-      </w:pPr>
-      <w:r>
-        <w:rPr>
-          <w:rFonts w:ascii="Arial" w:eastAsia="Times New Roman" w:hAnsi="Arial" w:cs="Arial"/>
-          <w:color w:val="38761D"/>
-          <w:sz w:val="22"/>
-          <w:szCs w:val="22"/>
-        </w:rPr>
-        <w:t>Provide descriptive text for each screen </w:t>
-      </w:r>
-    </w:p>
-    <w:p>
-      <w:pPr>
-        <w:rPr>
-          <w:rFonts w:ascii="Times New Roman" w:eastAsia="Times New Roman" w:hAnsi="Times New Roman" w:cs="Times New Roman"/>
-          <w:color w:val="000000"/>
-        </w:rPr>
-      </w:pPr>
-    </w:p>
-    <w:p>
-      <w:pPr>
-        <w:rPr>
-          <w:rFonts w:ascii="Times New Roman" w:eastAsia="Times New Roman" w:hAnsi="Times New Roman" w:cs="Times New Roman"/>
-          <w:color w:val="000000"/>
-        </w:rPr>
-      </w:pPr>
-      <w:r>
-        <w:rPr>
-          <w:rFonts w:ascii="Arial" w:eastAsia="Times New Roman" w:hAnsi="Arial" w:cs="Arial"/>
-          <w:color w:val="000000"/>
-          <w:sz w:val="22"/>
-          <w:szCs w:val="22"/>
-        </w:rPr>
-        <w:t>Add as many screens as you need to portray your app’s UI flow. </w:t>
-      </w:r>
+    </w:p>
+    <w:p>
+      <w:pPr>
+        <w:jc w:val="center"/>
+        <w:rPr>
+          <w:rFonts w:ascii="Times New Roman" w:eastAsia="Times New Roman" w:hAnsi="Times New Roman" w:cs="Times New Roman"/>
+          <w:color w:val="000000"/>
+        </w:rPr>
+      </w:pPr>
+    </w:p>
+    <w:p>
+      <w:pPr>
+        <w:rPr>
+          <w:rFonts w:ascii="Times New Roman" w:eastAsia="Times New Roman" w:hAnsi="Times New Roman" w:cs="Times New Roman"/>
+          <w:color w:val="000000"/>
+        </w:rPr>
+      </w:pPr>
+      <w:r>
+        <w:rPr>
+          <w:rFonts w:ascii="Arial" w:eastAsia="Times New Roman" w:hAnsi="Arial" w:cs="Arial"/>
+          <w:color w:val="38761D"/>
+          <w:sz w:val="22"/>
+          <w:szCs w:val="22"/>
+        </w:rPr>
+        <w:t xml:space="preserve">User would then be able to interact with one of the posts from the chosen subreddit. User can view images/videos, view comments, visit associated links. Upon swiping left or right, user would </w:t>
+      </w:r>
+      <w:r>
+        <w:rPr>
+          <w:rFonts w:ascii="Arial" w:eastAsia="Times New Roman" w:hAnsi="Arial" w:cs="Arial"/>
+          <w:color w:val="38761D"/>
+          <w:sz w:val="22"/>
+          <w:szCs w:val="22"/>
+        </w:rPr>
+        <w:t>be able to view new post from either current or different subreddit.</w:t>
+      </w:r>
+    </w:p>
+    <w:p>
+      <w:pPr>
+        <w:rPr>
+          <w:rFonts w:ascii="Times New Roman" w:eastAsia="Times New Roman" w:hAnsi="Times New Roman" w:cs="Times New Roman"/>
+          <w:color w:val="000000"/>
+        </w:rPr>
+      </w:pPr>
+    </w:p>
+    <w:p>
+      <w:pPr>
+        <w:rPr>
+          <w:rFonts w:ascii="Times New Roman" w:eastAsia="Times New Roman" w:hAnsi="Times New Roman" w:cs="Times New Roman"/>
+          <w:color w:val="000000"/>
+        </w:rPr>
+      </w:pPr>
+    </w:p>
+    <w:p>
+      <w:pPr>
+        <w:rPr>
+          <w:rFonts w:ascii="Times New Roman" w:eastAsia="Times New Roman" w:hAnsi="Times New Roman" w:cs="Times New Roman"/>
+          <w:color w:val="000000"/>
+        </w:rPr>
+      </w:pPr>
+    </w:p>
+    <w:p>
+      <w:pPr>
+        <w:rPr>
+          <w:rFonts w:ascii="Times New Roman" w:eastAsia="Times New Roman" w:hAnsi="Times New Roman" w:cs="Times New Roman"/>
+          <w:color w:val="000000"/>
+        </w:rPr>
+      </w:pPr>
+    </w:p>
+    <w:p>
+      <w:pPr>
+        <w:rPr>
+          <w:rFonts w:ascii="Times New Roman" w:eastAsia="Times New Roman" w:hAnsi="Times New Roman" w:cs="Times New Roman"/>
+          <w:color w:val="000000"/>
+        </w:rPr>
+      </w:pPr>
     </w:p>
     <w:p>
       <w:pPr>
@@ -1218,6 +979,7 @@
           <w:sz w:val="32"/>
           <w:szCs w:val="32"/>
         </w:rPr>
+        <w:lastRenderedPageBreak/>
         <w:t>Key Considerations</w:t>
       </w:r>
     </w:p>
@@ -1274,7 +1036,7 @@
           <w:sz w:val="22"/>
           <w:szCs w:val="22"/>
         </w:rPr>
-        <w:t>Describe how your app with handle data. (For example, will you build a Content Provider or use Firebase Realtime Database?)</w:t>
+        <w:t xml:space="preserve">The only thing that needs to be stored is user’s list of subreddits. I think I can store these in shared preferences. If not, I will use Room. Please give me recommendation on what to use. (I have to store user’s choice of subreddits so that the app remembers them and makes according api call to reddit api) </w:t>
       </w:r>
     </w:p>
     <w:p>
@@ -1330,7 +1092,27 @@
           <w:sz w:val="22"/>
           <w:szCs w:val="22"/>
         </w:rPr>
-        <w:t>For example, how does the user return to a Now Playing screen in a media player if they hit the back button?</w:t>
+        <w:t xml:space="preserve">User should be able to navigate to some website if the post </w:t>
+      </w:r>
+      <w:proofErr w:type="gramStart"/>
+      <w:r>
+        <w:rPr>
+          <w:rFonts w:ascii="Arial" w:eastAsia="Times New Roman" w:hAnsi="Arial" w:cs="Arial"/>
+          <w:color w:val="38761D"/>
+          <w:sz w:val="22"/>
+          <w:szCs w:val="22"/>
+        </w:rPr>
+        <w:t>contain</w:t>
+      </w:r>
+      <w:proofErr w:type="gramEnd"/>
+      <w:r>
+        <w:rPr>
+          <w:rFonts w:ascii="Arial" w:eastAsia="Times New Roman" w:hAnsi="Arial" w:cs="Arial"/>
+          <w:color w:val="38761D"/>
+          <w:sz w:val="22"/>
+          <w:szCs w:val="22"/>
+        </w:rPr>
+        <w:t xml:space="preserve"> any links and be able to comment on the post via the app. </w:t>
       </w:r>
     </w:p>
     <w:p>
@@ -1386,7 +1168,7 @@
           <w:sz w:val="22"/>
           <w:szCs w:val="22"/>
         </w:rPr>
-        <w:t>For example, Picasso or Glide to handle the loading and caching of images. </w:t>
+        <w:t>Picasso or Glide to handle the loading and caching of images. </w:t>
       </w:r>
     </w:p>
     <w:p>
@@ -1442,8 +1224,134 @@
           <w:sz w:val="22"/>
           <w:szCs w:val="22"/>
         </w:rPr>
-        <w:t>Describe which Services you will use and how.</w:t>
-      </w:r>
+        <w:t xml:space="preserve">I am not sure what </w:t>
+      </w:r>
+      <w:r>
+        <w:rPr>
+          <w:rFonts w:ascii="Arial" w:eastAsia="Times New Roman" w:hAnsi="Arial" w:cs="Arial"/>
+          <w:color w:val="38761D"/>
+          <w:sz w:val="22"/>
+          <w:szCs w:val="22"/>
+        </w:rPr>
+        <w:t xml:space="preserve">I should be using for Google Services. Please give me recommendations on this one </w:t>
+      </w:r>
+      <w:r>
+        <w:rPr>
+          <w:rFonts w:ascii="Arial" w:eastAsia="Times New Roman" w:hAnsi="Arial" w:cs="Arial"/>
+          <w:color w:val="38761D"/>
+          <w:sz w:val="22"/>
+          <w:szCs w:val="22"/>
+        </w:rPr>
+        <w:sym w:font="Wingdings" w:char="F04C"/>
+      </w:r>
+      <w:r>
+        <w:rPr>
+          <w:rFonts w:ascii="Arial" w:eastAsia="Times New Roman" w:hAnsi="Arial" w:cs="Arial"/>
+          <w:color w:val="38761D"/>
+          <w:sz w:val="22"/>
+          <w:szCs w:val="22"/>
+        </w:rPr>
+        <w:t xml:space="preserve"> I think maybe Google Mobile Ads for displaying ads and firebase for storing user data? For my use case, using Goggle Services is not really necessary. What do you think?</w:t>
+      </w:r>
+    </w:p>
+    <w:p>
+      <w:pPr>
+        <w:spacing w:after="240"/>
+        <w:rPr>
+          <w:rFonts w:ascii="Times New Roman" w:eastAsia="Times New Roman" w:hAnsi="Times New Roman" w:cs="Times New Roman"/>
+          <w:color w:val="000000"/>
+        </w:rPr>
+      </w:pPr>
+    </w:p>
+    <w:p>
+      <w:pPr>
+        <w:spacing w:after="240"/>
+        <w:rPr>
+          <w:rFonts w:ascii="Times New Roman" w:eastAsia="Times New Roman" w:hAnsi="Times New Roman" w:cs="Times New Roman"/>
+          <w:color w:val="000000"/>
+        </w:rPr>
+      </w:pPr>
+    </w:p>
+    <w:p>
+      <w:pPr>
+        <w:spacing w:after="240"/>
+        <w:rPr>
+          <w:rFonts w:ascii="Times New Roman" w:eastAsia="Times New Roman" w:hAnsi="Times New Roman" w:cs="Times New Roman"/>
+          <w:color w:val="000000"/>
+        </w:rPr>
+      </w:pPr>
+    </w:p>
+    <w:p>
+      <w:pPr>
+        <w:spacing w:after="240"/>
+        <w:rPr>
+          <w:rFonts w:ascii="Times New Roman" w:eastAsia="Times New Roman" w:hAnsi="Times New Roman" w:cs="Times New Roman"/>
+          <w:color w:val="000000"/>
+        </w:rPr>
+      </w:pPr>
+    </w:p>
+    <w:p>
+      <w:pPr>
+        <w:spacing w:after="240"/>
+        <w:rPr>
+          <w:rFonts w:ascii="Times New Roman" w:eastAsia="Times New Roman" w:hAnsi="Times New Roman" w:cs="Times New Roman"/>
+          <w:color w:val="000000"/>
+        </w:rPr>
+      </w:pPr>
+    </w:p>
+    <w:p>
+      <w:pPr>
+        <w:spacing w:after="240"/>
+        <w:rPr>
+          <w:rFonts w:ascii="Times New Roman" w:eastAsia="Times New Roman" w:hAnsi="Times New Roman" w:cs="Times New Roman"/>
+          <w:color w:val="000000"/>
+        </w:rPr>
+      </w:pPr>
+    </w:p>
+    <w:p>
+      <w:pPr>
+        <w:spacing w:after="240"/>
+        <w:rPr>
+          <w:rFonts w:ascii="Times New Roman" w:eastAsia="Times New Roman" w:hAnsi="Times New Roman" w:cs="Times New Roman"/>
+          <w:color w:val="000000"/>
+        </w:rPr>
+      </w:pPr>
+    </w:p>
+    <w:p>
+      <w:pPr>
+        <w:spacing w:after="240"/>
+        <w:rPr>
+          <w:rFonts w:ascii="Times New Roman" w:eastAsia="Times New Roman" w:hAnsi="Times New Roman" w:cs="Times New Roman"/>
+          <w:color w:val="000000"/>
+        </w:rPr>
+      </w:pPr>
+    </w:p>
+    <w:p>
+      <w:pPr>
+        <w:spacing w:after="240"/>
+        <w:rPr>
+          <w:rFonts w:ascii="Times New Roman" w:eastAsia="Times New Roman" w:hAnsi="Times New Roman" w:cs="Times New Roman"/>
+          <w:color w:val="000000"/>
+        </w:rPr>
+      </w:pPr>
+    </w:p>
+    <w:p>
+      <w:pPr>
+        <w:spacing w:after="240"/>
+        <w:rPr>
+          <w:rFonts w:ascii="Times New Roman" w:eastAsia="Times New Roman" w:hAnsi="Times New Roman" w:cs="Times New Roman"/>
+          <w:color w:val="000000"/>
+        </w:rPr>
+      </w:pPr>
+    </w:p>
+    <w:p>
+      <w:pPr>
+        <w:spacing w:after="240"/>
+        <w:rPr>
+          <w:rFonts w:ascii="Times New Roman" w:eastAsia="Times New Roman" w:hAnsi="Times New Roman" w:cs="Times New Roman"/>
+          <w:color w:val="000000"/>
+        </w:rPr>
+      </w:pPr>
     </w:p>
     <w:p>
       <w:pPr>
@@ -1476,32 +1384,8 @@
           <w:sz w:val="32"/>
           <w:szCs w:val="32"/>
         </w:rPr>
+        <w:lastRenderedPageBreak/>
         <w:t>Next Steps: Required Tasks</w:t>
-      </w:r>
-    </w:p>
-    <w:p>
-      <w:pPr>
-        <w:rPr>
-          <w:rFonts w:ascii="Times New Roman" w:eastAsia="Times New Roman" w:hAnsi="Times New Roman" w:cs="Times New Roman"/>
-          <w:color w:val="000000"/>
-        </w:rPr>
-      </w:pPr>
-    </w:p>
-    <w:p>
-      <w:pPr>
-        <w:rPr>
-          <w:rFonts w:ascii="Times New Roman" w:eastAsia="Times New Roman" w:hAnsi="Times New Roman" w:cs="Times New Roman"/>
-          <w:color w:val="000000"/>
-        </w:rPr>
-      </w:pPr>
-      <w:r>
-        <w:rPr>
-          <w:rFonts w:ascii="Arial" w:eastAsia="Times New Roman" w:hAnsi="Arial" w:cs="Arial"/>
-          <w:color w:val="000000"/>
-          <w:sz w:val="22"/>
-          <w:szCs w:val="22"/>
-        </w:rPr>
-        <w:t>This is the section where you can take the main features of your app (declared above) and break them down into tangible technical tasks that you can complete one at a time until you have a finished app.</w:t>
       </w:r>
     </w:p>
     <w:p>
@@ -1544,48 +1428,6 @@
           <w:color w:val="000000"/>
         </w:rPr>
       </w:pPr>
-    </w:p>
-    <w:p>
-      <w:pPr>
-        <w:rPr>
-          <w:rFonts w:ascii="Times New Roman" w:eastAsia="Times New Roman" w:hAnsi="Times New Roman" w:cs="Times New Roman"/>
-          <w:color w:val="000000"/>
-        </w:rPr>
-      </w:pPr>
-      <w:r>
-        <w:rPr>
-          <w:rFonts w:ascii="Arial" w:eastAsia="Times New Roman" w:hAnsi="Arial" w:cs="Arial"/>
-          <w:color w:val="38761D"/>
-          <w:sz w:val="22"/>
-          <w:szCs w:val="22"/>
-        </w:rPr>
-        <w:t>Write out the steps you will take to setup and/or configure this project. See previous implementation guides for an example. </w:t>
-      </w:r>
-    </w:p>
-    <w:p>
-      <w:pPr>
-        <w:rPr>
-          <w:rFonts w:ascii="Times New Roman" w:eastAsia="Times New Roman" w:hAnsi="Times New Roman" w:cs="Times New Roman"/>
-          <w:color w:val="000000"/>
-        </w:rPr>
-      </w:pPr>
-    </w:p>
-    <w:p>
-      <w:pPr>
-        <w:rPr>
-          <w:rFonts w:ascii="Times New Roman" w:eastAsia="Times New Roman" w:hAnsi="Times New Roman" w:cs="Times New Roman"/>
-          <w:color w:val="000000"/>
-        </w:rPr>
-      </w:pPr>
-      <w:r>
-        <w:rPr>
-          <w:rFonts w:ascii="Arial" w:eastAsia="Times New Roman" w:hAnsi="Arial" w:cs="Arial"/>
-          <w:color w:val="38761D"/>
-          <w:sz w:val="22"/>
-          <w:szCs w:val="22"/>
-        </w:rPr>
-        <w:t>You may want to list the subtasks. For example:</w:t>
-      </w:r>
     </w:p>
     <w:p>
       <w:pPr>
@@ -1613,55 +1455,6 @@
     </w:p>
     <w:p>
       <w:pPr>
-        <w:numPr>
-          <w:ilvl w:val="0"/>
-          <w:numId w:val="2"/>
-        </w:numPr>
-        <w:textAlignment w:val="baseline"/>
-        <w:rPr>
-          <w:rFonts w:ascii="Arial" w:eastAsia="Times New Roman" w:hAnsi="Arial" w:cs="Arial"/>
-          <w:color w:val="38761D"/>
-          <w:sz w:val="22"/>
-          <w:szCs w:val="22"/>
-        </w:rPr>
-      </w:pPr>
-      <w:r>
-        <w:rPr>
-          <w:rFonts w:ascii="Arial" w:eastAsia="Times New Roman" w:hAnsi="Arial" w:cs="Arial"/>
-          <w:color w:val="38761D"/>
-          <w:sz w:val="22"/>
-          <w:szCs w:val="22"/>
-        </w:rPr>
-        <w:t>Something else </w:t>
-      </w:r>
-    </w:p>
-    <w:p>
-      <w:pPr>
-        <w:rPr>
-          <w:rFonts w:ascii="Times New Roman" w:eastAsia="Times New Roman" w:hAnsi="Times New Roman" w:cs="Times New Roman"/>
-          <w:color w:val="000000"/>
-        </w:rPr>
-      </w:pPr>
-    </w:p>
-    <w:p>
-      <w:pPr>
-        <w:rPr>
-          <w:rFonts w:ascii="Times New Roman" w:eastAsia="Times New Roman" w:hAnsi="Times New Roman" w:cs="Times New Roman"/>
-          <w:color w:val="000000"/>
-        </w:rPr>
-      </w:pPr>
-      <w:r>
-        <w:rPr>
-          <w:rFonts w:ascii="Arial" w:eastAsia="Times New Roman" w:hAnsi="Arial" w:cs="Arial"/>
-          <w:color w:val="38761D"/>
-          <w:sz w:val="22"/>
-          <w:szCs w:val="22"/>
-        </w:rPr>
-        <w:t>If it helps, imagine you are describing these tasks to a friend who wants to follow along and build this app with you. </w:t>
-      </w:r>
-    </w:p>
-    <w:p>
-      <w:pPr>
         <w:rPr>
           <w:rFonts w:ascii="Times New Roman" w:eastAsia="Times New Roman" w:hAnsi="Times New Roman" w:cs="Times New Roman"/>
           <w:color w:val="000000"/>
@@ -1700,23 +1493,6 @@
           <w:color w:val="000000"/>
         </w:rPr>
       </w:pPr>
-    </w:p>
-    <w:p>
-      <w:pPr>
-        <w:rPr>
-          <w:rFonts w:ascii="Times New Roman" w:eastAsia="Times New Roman" w:hAnsi="Times New Roman" w:cs="Times New Roman"/>
-          <w:color w:val="000000"/>
-        </w:rPr>
-      </w:pPr>
-      <w:r>
-        <w:rPr>
-          <w:rFonts w:ascii="Arial" w:eastAsia="Times New Roman" w:hAnsi="Arial" w:cs="Arial"/>
-          <w:color w:val="38761D"/>
-          <w:sz w:val="22"/>
-          <w:szCs w:val="22"/>
-        </w:rPr>
-        <w:t>List the subtasks. For example:</w:t>
-      </w:r>
     </w:p>
     <w:p>
       <w:pPr>
@@ -1741,17 +1517,15 @@
         </w:rPr>
         <w:t xml:space="preserve">Build UI for </w:t>
       </w:r>
-      <w:proofErr w:type="spellStart"/>
-      <w:r>
-        <w:rPr>
-          <w:rFonts w:ascii="Arial" w:eastAsia="Times New Roman" w:hAnsi="Arial" w:cs="Arial"/>
-          <w:color w:val="38761D"/>
-          <w:sz w:val="22"/>
-          <w:szCs w:val="22"/>
-        </w:rPr>
-        <w:t>MainActivity</w:t>
-      </w:r>
-      <w:proofErr w:type="spellEnd"/>
+      <w:r>
+        <w:rPr>
+          <w:rFonts w:ascii="Arial" w:eastAsia="Times New Roman" w:hAnsi="Arial" w:cs="Arial"/>
+          <w:color w:val="38761D"/>
+          <w:sz w:val="22"/>
+          <w:szCs w:val="22"/>
+        </w:rPr>
+        <w:t>choosing from subreddits</w:t>
+      </w:r>
     </w:p>
     <w:p>
       <w:pPr>
@@ -1774,7 +1548,25 @@
           <w:sz w:val="22"/>
           <w:szCs w:val="22"/>
         </w:rPr>
-        <w:t>Build UI for something else  </w:t>
+        <w:t xml:space="preserve">Build UI for </w:t>
+      </w:r>
+      <w:r>
+        <w:rPr>
+          <w:rFonts w:ascii="Arial" w:eastAsia="Times New Roman" w:hAnsi="Arial" w:cs="Arial"/>
+          <w:color w:val="38761D"/>
+          <w:sz w:val="22"/>
+          <w:szCs w:val="22"/>
+        </w:rPr>
+        <w:t>viewing post from one of the subreddits</w:t>
+      </w:r>
+      <w:r>
+        <w:rPr>
+          <w:rFonts w:ascii="Arial" w:eastAsia="Times New Roman" w:hAnsi="Arial" w:cs="Arial"/>
+          <w:color w:val="38761D"/>
+          <w:sz w:val="22"/>
+          <w:szCs w:val="22"/>
+        </w:rPr>
+        <w:t>  </w:t>
       </w:r>
     </w:p>
     <w:p>
@@ -1818,58 +1610,16 @@
           <w:sz w:val="26"/>
           <w:szCs w:val="26"/>
         </w:rPr>
-        <w:t>Your Next Task</w:t>
-      </w:r>
-    </w:p>
-    <w:p>
-      <w:pPr>
-        <w:rPr>
-          <w:rFonts w:ascii="Times New Roman" w:eastAsia="Times New Roman" w:hAnsi="Times New Roman" w:cs="Times New Roman"/>
-          <w:color w:val="000000"/>
-        </w:rPr>
-      </w:pPr>
-    </w:p>
-    <w:p>
-      <w:pPr>
-        <w:rPr>
-          <w:rFonts w:ascii="Times New Roman" w:eastAsia="Times New Roman" w:hAnsi="Times New Roman" w:cs="Times New Roman"/>
-          <w:color w:val="000000"/>
-        </w:rPr>
-      </w:pPr>
-      <w:r>
-        <w:rPr>
-          <w:rFonts w:ascii="Arial" w:eastAsia="Times New Roman" w:hAnsi="Arial" w:cs="Arial"/>
-          <w:color w:val="38761D"/>
-          <w:sz w:val="22"/>
-          <w:szCs w:val="22"/>
-        </w:rPr>
-        <w:t>Describe the next task. For example, “Implement Google Play Services,” or “Handle Error Cases,” or “Create Build Variant.”</w:t>
-      </w:r>
-    </w:p>
-    <w:p>
-      <w:pPr>
-        <w:rPr>
-          <w:rFonts w:ascii="Times New Roman" w:eastAsia="Times New Roman" w:hAnsi="Times New Roman" w:cs="Times New Roman"/>
-          <w:color w:val="000000"/>
-        </w:rPr>
-      </w:pPr>
-    </w:p>
-    <w:p>
-      <w:pPr>
-        <w:rPr>
-          <w:rFonts w:ascii="Times New Roman" w:eastAsia="Times New Roman" w:hAnsi="Times New Roman" w:cs="Times New Roman"/>
-          <w:color w:val="000000"/>
-        </w:rPr>
-      </w:pPr>
-      <w:r>
-        <w:rPr>
-          <w:rFonts w:ascii="Arial" w:eastAsia="Times New Roman" w:hAnsi="Arial" w:cs="Arial"/>
-          <w:color w:val="38761D"/>
-          <w:sz w:val="22"/>
-          <w:szCs w:val="22"/>
-        </w:rPr>
-        <w:t>Describe the next task. List the subtasks. For example:</w:t>
-      </w:r>
+        <w:t>Setup database for user’s choice of subreddits</w:t>
+      </w:r>
+    </w:p>
+    <w:p>
+      <w:pPr>
+        <w:rPr>
+          <w:rFonts w:ascii="Times New Roman" w:eastAsia="Times New Roman" w:hAnsi="Times New Roman" w:cs="Times New Roman"/>
+          <w:color w:val="000000"/>
+        </w:rPr>
+      </w:pPr>
     </w:p>
     <w:p>
       <w:pPr>
@@ -1892,31 +1642,7 @@
           <w:sz w:val="22"/>
           <w:szCs w:val="22"/>
         </w:rPr>
-        <w:t>Create layout </w:t>
-      </w:r>
-    </w:p>
-    <w:p>
-      <w:pPr>
-        <w:numPr>
-          <w:ilvl w:val="0"/>
-          <w:numId w:val="4"/>
-        </w:numPr>
-        <w:textAlignment w:val="baseline"/>
-        <w:rPr>
-          <w:rFonts w:ascii="Arial" w:eastAsia="Times New Roman" w:hAnsi="Arial" w:cs="Arial"/>
-          <w:color w:val="38761D"/>
-          <w:sz w:val="22"/>
-          <w:szCs w:val="22"/>
-        </w:rPr>
-      </w:pPr>
-      <w:r>
-        <w:rPr>
-          <w:rFonts w:ascii="Arial" w:eastAsia="Times New Roman" w:hAnsi="Arial" w:cs="Arial"/>
-          <w:color w:val="38761D"/>
-          <w:sz w:val="22"/>
-          <w:szCs w:val="22"/>
-        </w:rPr>
-        <w:t>Something else </w:t>
+        <w:t>Set up Room database to store user’s choice of subreddits</w:t>
       </w:r>
     </w:p>
     <w:p>
@@ -1961,33 +1687,16 @@
           <w:sz w:val="26"/>
           <w:szCs w:val="26"/>
         </w:rPr>
-        <w:t>Your Next Task</w:t>
-      </w:r>
-    </w:p>
-    <w:p>
-      <w:pPr>
-        <w:rPr>
-          <w:rFonts w:ascii="Times New Roman" w:eastAsia="Times New Roman" w:hAnsi="Times New Roman" w:cs="Times New Roman"/>
-          <w:color w:val="000000"/>
-        </w:rPr>
-      </w:pPr>
-    </w:p>
-    <w:p>
-      <w:pPr>
-        <w:rPr>
-          <w:rFonts w:ascii="Times New Roman" w:eastAsia="Times New Roman" w:hAnsi="Times New Roman" w:cs="Times New Roman"/>
-          <w:color w:val="000000"/>
-        </w:rPr>
-      </w:pPr>
-      <w:r>
-        <w:rPr>
-          <w:rFonts w:ascii="Arial" w:eastAsia="Times New Roman" w:hAnsi="Arial" w:cs="Arial"/>
-          <w:color w:val="38761D"/>
-          <w:sz w:val="22"/>
-          <w:szCs w:val="22"/>
-        </w:rPr>
-        <w:t>Describe the next task. List the subtasks. For example:</w:t>
-      </w:r>
+        <w:t>Implement JSON request to Reddit api using retrofit</w:t>
+      </w:r>
+    </w:p>
+    <w:p>
+      <w:pPr>
+        <w:rPr>
+          <w:rFonts w:ascii="Times New Roman" w:eastAsia="Times New Roman" w:hAnsi="Times New Roman" w:cs="Times New Roman"/>
+          <w:color w:val="000000"/>
+        </w:rPr>
+      </w:pPr>
     </w:p>
     <w:p>
       <w:pPr>
@@ -2010,7 +1719,7 @@
           <w:sz w:val="22"/>
           <w:szCs w:val="22"/>
         </w:rPr>
-        <w:t>Create layout </w:t>
+        <w:t>Sign up for Reddit api to user reddit api services</w:t>
       </w:r>
     </w:p>
     <w:p>
@@ -2034,7 +1743,7 @@
           <w:sz w:val="22"/>
           <w:szCs w:val="22"/>
         </w:rPr>
-        <w:t>Something else </w:t>
+        <w:t>Make api call to get post from one of the subreddits</w:t>
       </w:r>
     </w:p>
     <w:p>
@@ -2079,33 +1788,27 @@
           <w:sz w:val="26"/>
           <w:szCs w:val="26"/>
         </w:rPr>
-        <w:t>Your Next Task</w:t>
-      </w:r>
-    </w:p>
-    <w:p>
-      <w:pPr>
-        <w:rPr>
-          <w:rFonts w:ascii="Times New Roman" w:eastAsia="Times New Roman" w:hAnsi="Times New Roman" w:cs="Times New Roman"/>
-          <w:color w:val="000000"/>
-        </w:rPr>
-      </w:pPr>
-    </w:p>
-    <w:p>
-      <w:pPr>
-        <w:rPr>
-          <w:rFonts w:ascii="Times New Roman" w:eastAsia="Times New Roman" w:hAnsi="Times New Roman" w:cs="Times New Roman"/>
-          <w:color w:val="000000"/>
-        </w:rPr>
-      </w:pPr>
-      <w:r>
-        <w:rPr>
-          <w:rFonts w:ascii="Arial" w:eastAsia="Times New Roman" w:hAnsi="Arial" w:cs="Arial"/>
-          <w:color w:val="38761D"/>
-          <w:sz w:val="22"/>
-          <w:szCs w:val="22"/>
-        </w:rPr>
-        <w:t>Describe the next task. List the subtasks. For example:</w:t>
-      </w:r>
+        <w:t>Create build variant for free/paid version</w:t>
+      </w:r>
+      <w:r>
+        <w:rPr>
+          <w:rFonts w:ascii="Trebuchet MS" w:eastAsia="Times New Roman" w:hAnsi="Trebuchet MS" w:cs="Times New Roman"/>
+          <w:b/>
+          <w:bCs/>
+          <w:color w:val="38761D"/>
+          <w:sz w:val="26"/>
+          <w:szCs w:val="26"/>
+        </w:rPr>
+        <w:t xml:space="preserve"> </w:t>
+      </w:r>
+    </w:p>
+    <w:p>
+      <w:pPr>
+        <w:rPr>
+          <w:rFonts w:ascii="Times New Roman" w:eastAsia="Times New Roman" w:hAnsi="Times New Roman" w:cs="Times New Roman"/>
+          <w:color w:val="000000"/>
+        </w:rPr>
+      </w:pPr>
     </w:p>
     <w:p>
       <w:pPr>
@@ -2128,7 +1831,7 @@
           <w:sz w:val="22"/>
           <w:szCs w:val="22"/>
         </w:rPr>
-        <w:t>Create layout </w:t>
+        <w:t>Implement Goggle Play Services for Mobile Ads in free version</w:t>
       </w:r>
     </w:p>
     <w:p>
@@ -2152,7 +1855,111 @@
           <w:sz w:val="22"/>
           <w:szCs w:val="22"/>
         </w:rPr>
-        <w:t>Something else </w:t>
+        <w:t>Create build variant for paid version without interrupting ads</w:t>
+      </w:r>
+    </w:p>
+    <w:p>
+      <w:pPr>
+        <w:ind w:left="720"/>
+        <w:textAlignment w:val="baseline"/>
+        <w:rPr>
+          <w:rFonts w:ascii="Arial" w:eastAsia="Times New Roman" w:hAnsi="Arial" w:cs="Arial"/>
+          <w:color w:val="38761D"/>
+          <w:sz w:val="22"/>
+          <w:szCs w:val="22"/>
+        </w:rPr>
+      </w:pPr>
+    </w:p>
+    <w:p>
+      <w:pPr>
+        <w:spacing w:before="200"/>
+        <w:outlineLvl w:val="1"/>
+        <w:rPr>
+          <w:rFonts w:ascii="Times New Roman" w:eastAsia="Times New Roman" w:hAnsi="Times New Roman" w:cs="Times New Roman"/>
+          <w:b/>
+          <w:bCs/>
+          <w:color w:val="000000"/>
+          <w:sz w:val="36"/>
+          <w:szCs w:val="36"/>
+        </w:rPr>
+      </w:pPr>
+      <w:r>
+        <w:rPr>
+          <w:rFonts w:ascii="Trebuchet MS" w:eastAsia="Times New Roman" w:hAnsi="Trebuchet MS" w:cs="Times New Roman"/>
+          <w:b/>
+          <w:bCs/>
+          <w:color w:val="000000"/>
+          <w:sz w:val="26"/>
+          <w:szCs w:val="26"/>
+        </w:rPr>
+        <w:t xml:space="preserve">Task 5: </w:t>
+      </w:r>
+      <w:r>
+        <w:rPr>
+          <w:rFonts w:ascii="Trebuchet MS" w:eastAsia="Times New Roman" w:hAnsi="Trebuchet MS" w:cs="Times New Roman"/>
+          <w:b/>
+          <w:bCs/>
+          <w:color w:val="38761D"/>
+          <w:sz w:val="26"/>
+          <w:szCs w:val="26"/>
+        </w:rPr>
+        <w:t>Handle Error Cases and wrap up</w:t>
+      </w:r>
+    </w:p>
+    <w:p>
+      <w:pPr>
+        <w:rPr>
+          <w:rFonts w:ascii="Times New Roman" w:eastAsia="Times New Roman" w:hAnsi="Times New Roman" w:cs="Times New Roman"/>
+          <w:color w:val="000000"/>
+        </w:rPr>
+      </w:pPr>
+    </w:p>
+    <w:p>
+      <w:pPr>
+        <w:numPr>
+          <w:ilvl w:val="0"/>
+          <w:numId w:val="6"/>
+        </w:numPr>
+        <w:textAlignment w:val="baseline"/>
+        <w:rPr>
+          <w:rFonts w:ascii="Arial" w:eastAsia="Times New Roman" w:hAnsi="Arial" w:cs="Arial"/>
+          <w:color w:val="38761D"/>
+          <w:sz w:val="22"/>
+          <w:szCs w:val="22"/>
+        </w:rPr>
+      </w:pPr>
+      <w:r>
+        <w:rPr>
+          <w:rFonts w:ascii="Arial" w:eastAsia="Times New Roman" w:hAnsi="Arial" w:cs="Arial"/>
+          <w:color w:val="38761D"/>
+          <w:sz w:val="22"/>
+          <w:szCs w:val="22"/>
+        </w:rPr>
+        <w:t>Handle corner cases for api call, video playback, viewing webpages, etc.</w:t>
+      </w:r>
+    </w:p>
+    <w:p>
+      <w:pPr>
+        <w:numPr>
+          <w:ilvl w:val="0"/>
+          <w:numId w:val="6"/>
+        </w:numPr>
+        <w:textAlignment w:val="baseline"/>
+        <w:rPr>
+          <w:rFonts w:ascii="Arial" w:eastAsia="Times New Roman" w:hAnsi="Arial" w:cs="Arial"/>
+          <w:color w:val="38761D"/>
+          <w:sz w:val="22"/>
+          <w:szCs w:val="22"/>
+        </w:rPr>
+      </w:pPr>
+      <w:r>
+        <w:rPr>
+          <w:rFonts w:ascii="Arial" w:eastAsia="Times New Roman" w:hAnsi="Arial" w:cs="Arial"/>
+          <w:color w:val="38761D"/>
+          <w:sz w:val="22"/>
+          <w:szCs w:val="22"/>
+        </w:rPr>
+        <w:t xml:space="preserve">Make some unit Tests for different activities. </w:t>
       </w:r>
     </w:p>
     <w:p>
@@ -2183,30 +1990,6 @@
           <w:color w:val="000000"/>
         </w:rPr>
         <w:br/>
-      </w:r>
-      <w:r>
-        <w:rPr>
-          <w:rFonts w:ascii="Times New Roman" w:eastAsia="Times New Roman" w:hAnsi="Times New Roman" w:cs="Times New Roman"/>
-          <w:color w:val="000000"/>
-        </w:rPr>
-        <w:br/>
-      </w:r>
-    </w:p>
-    <w:p>
-      <w:pPr>
-        <w:rPr>
-          <w:rFonts w:ascii="Times New Roman" w:eastAsia="Times New Roman" w:hAnsi="Times New Roman" w:cs="Times New Roman"/>
-          <w:color w:val="000000"/>
-        </w:rPr>
-      </w:pPr>
-      <w:r>
-        <w:rPr>
-          <w:rFonts w:ascii="Arial" w:eastAsia="Times New Roman" w:hAnsi="Arial" w:cs="Arial"/>
-          <w:color w:val="000000"/>
-          <w:sz w:val="22"/>
-          <w:szCs w:val="22"/>
-        </w:rPr>
-        <w:t>Add as many tasks as you need to complete your app. </w:t>
       </w:r>
     </w:p>
     <w:p>

</xml_diff>

<commit_message>
finalizing submission with some error fixes
</commit_message>
<xml_diff>
--- a/Capstone_Stage1.docx
+++ b/Capstone_Stage1.docx
@@ -2347,7 +2347,29 @@
           <w:sz w:val="26"/>
           <w:szCs w:val="26"/>
         </w:rPr>
-        <w:t xml:space="preserve">Task 5: </w:t>
+        <w:t xml:space="preserve">Task </w:t>
+      </w:r>
+      <w:r>
+        <w:rPr>
+          <w:rFonts w:ascii="Trebuchet MS" w:hAnsi="Trebuchet MS"/>
+          <w:b/>
+          <w:bCs/>
+          <w:color w:val="000000"/>
+          <w:sz w:val="26"/>
+          <w:szCs w:val="26"/>
+        </w:rPr>
+        <w:t>6</w:t>
+      </w:r>
+      <w:r>
+        <w:rPr>
+          <w:rFonts w:ascii="Trebuchet MS" w:hAnsi="Trebuchet MS"/>
+          <w:b/>
+          <w:bCs/>
+          <w:color w:val="000000"/>
+          <w:sz w:val="26"/>
+          <w:szCs w:val="26"/>
+        </w:rPr>
+        <w:t xml:space="preserve">: </w:t>
       </w:r>
       <w:r>
         <w:rPr>

</xml_diff>